<commit_message>
Another update before submitting the assignment on 18 Feb 2020
</commit_message>
<xml_diff>
--- a/doc/TIPP_AAI_MachineLearningFundamentals_KoaySengTian.docx
+++ b/doc/TIPP_AAI_MachineLearningFundamentals_KoaySengTian.docx
@@ -33,6 +33,8 @@
               <w:rPr>
                 <w:rFonts w:ascii="Arial" w:eastAsia="SimSun" w:hAnsi="Arial" w:cs="Arial"/>
                 <w:b/>
+                <w:i/>
+                <w:iCs/>
                 <w:lang w:val="en-GB"/>
               </w:rPr>
             </w:pPr>
@@ -40,6 +42,8 @@
               <w:rPr>
                 <w:rFonts w:ascii="Arial" w:eastAsia="SimSun" w:hAnsi="Arial" w:cs="Arial"/>
                 <w:b/>
+                <w:i/>
+                <w:iCs/>
                 <w:noProof/>
                 <w:lang w:val="en-GB"/>
               </w:rPr>
@@ -63,10 +67,10 @@
                   <v:path o:extrusionok="f" gradientshapeok="t" o:connecttype="rect"/>
                   <o:lock v:ext="edit" aspectratio="t"/>
                 </v:shapetype>
-                <v:shape id="_x0000_i1033" type="#_x0000_t75" alt="" style="width:141.75pt;height:47.25pt;mso-width-percent:0;mso-height-percent:0;mso-width-percent:0;mso-height-percent:0" o:ole="">
+                <v:shape id="_x0000_i1029" type="#_x0000_t75" alt="" style="width:141.75pt;height:47.25pt;mso-width-percent:0;mso-height-percent:0;mso-width-percent:0;mso-height-percent:0" o:ole="">
                   <v:imagedata r:id="rId10" o:title=""/>
                 </v:shape>
-                <o:OLEObject Type="Embed" ProgID="PBrush" ShapeID="_x0000_i1033" DrawAspect="Content" ObjectID="_1643290282" r:id="rId11"/>
+                <o:OLEObject Type="Embed" ProgID="PBrush" ShapeID="_x0000_i1029" DrawAspect="Content" ObjectID="_1643559092" r:id="rId11"/>
               </w:object>
             </w:r>
           </w:p>
@@ -79,6 +83,8 @@
               <w:jc w:val="center"/>
               <w:rPr>
                 <w:rFonts w:ascii="Arial" w:eastAsia="SimSun" w:hAnsi="Arial" w:cs="Arial"/>
+                <w:i/>
+                <w:iCs/>
                 <w:sz w:val="24"/>
                 <w:szCs w:val="24"/>
                 <w:lang w:val="en-GB"/>
@@ -95,6 +101,8 @@
               <w:rPr>
                 <w:rFonts w:ascii="Arial" w:eastAsia="SimSun" w:hAnsi="Arial" w:cs="Arial"/>
                 <w:b/>
+                <w:i/>
+                <w:iCs/>
                 <w:sz w:val="40"/>
                 <w:szCs w:val="40"/>
                 <w:lang w:val="en-GB"/>
@@ -104,6 +112,8 @@
               <w:rPr>
                 <w:rFonts w:ascii="Arial" w:eastAsia="SimSun" w:hAnsi="Arial" w:cs="Arial"/>
                 <w:b/>
+                <w:i/>
+                <w:iCs/>
                 <w:sz w:val="40"/>
                 <w:szCs w:val="40"/>
                 <w:lang w:val="en-GB"/>
@@ -114,6 +124,8 @@
               <w:rPr>
                 <w:rFonts w:ascii="Arial" w:eastAsia="SimSun" w:hAnsi="Arial" w:cs="Arial"/>
                 <w:b/>
+                <w:i/>
+                <w:iCs/>
                 <w:sz w:val="40"/>
                 <w:szCs w:val="40"/>
                 <w:lang w:val="en-GB"/>
@@ -124,6 +136,8 @@
               <w:rPr>
                 <w:rFonts w:ascii="Arial" w:eastAsia="SimSun" w:hAnsi="Arial" w:cs="Arial"/>
                 <w:b/>
+                <w:i/>
+                <w:iCs/>
                 <w:sz w:val="40"/>
                 <w:szCs w:val="40"/>
                 <w:lang w:val="en-GB"/>
@@ -140,6 +154,8 @@
               <w:jc w:val="center"/>
               <w:rPr>
                 <w:rFonts w:ascii="Arial" w:eastAsia="SimSun" w:hAnsi="Arial" w:cs="Arial"/>
+                <w:i/>
+                <w:iCs/>
                 <w:sz w:val="24"/>
                 <w:szCs w:val="24"/>
                 <w:lang w:val="en-GB"/>
@@ -148,6 +164,8 @@
             <w:r>
               <w:rPr>
                 <w:rFonts w:ascii="Arial" w:eastAsia="SimSun" w:hAnsi="Arial" w:cs="Arial"/>
+                <w:i/>
+                <w:iCs/>
                 <w:sz w:val="24"/>
                 <w:szCs w:val="24"/>
                 <w:lang w:val="en-GB"/>
@@ -164,6 +182,8 @@
               <w:jc w:val="center"/>
               <w:rPr>
                 <w:rFonts w:ascii="Arial" w:eastAsia="SimSun" w:hAnsi="Arial" w:cs="Arial"/>
+                <w:i/>
+                <w:iCs/>
                 <w:sz w:val="24"/>
                 <w:szCs w:val="24"/>
                 <w:lang w:val="en-GB"/>
@@ -172,6 +192,8 @@
             <w:r>
               <w:rPr>
                 <w:rFonts w:ascii="Arial" w:eastAsia="SimSun" w:hAnsi="Arial" w:cs="Arial"/>
+                <w:i/>
+                <w:iCs/>
                 <w:sz w:val="24"/>
                 <w:szCs w:val="24"/>
                 <w:lang w:val="en-GB"/>
@@ -195,6 +217,8 @@
               <w:spacing w:after="200" w:line="276" w:lineRule="auto"/>
               <w:rPr>
                 <w:rFonts w:ascii="Arial" w:hAnsi="Arial" w:cs="Arial"/>
+                <w:i/>
+                <w:iCs/>
                 <w:sz w:val="24"/>
                 <w:szCs w:val="24"/>
                 <w:lang w:val="en-GB"/>
@@ -203,6 +227,8 @@
             <w:r>
               <w:rPr>
                 <w:rFonts w:ascii="Arial" w:hAnsi="Arial" w:cs="Arial"/>
+                <w:i/>
+                <w:iCs/>
                 <w:sz w:val="24"/>
                 <w:szCs w:val="24"/>
                 <w:lang w:val="en-GB"/>
@@ -221,6 +247,8 @@
               <w:spacing w:after="200" w:line="276" w:lineRule="auto"/>
               <w:rPr>
                 <w:rFonts w:ascii="Arial" w:hAnsi="Arial" w:cs="Arial"/>
+                <w:i/>
+                <w:iCs/>
                 <w:sz w:val="24"/>
                 <w:szCs w:val="24"/>
                 <w:lang w:val="en-GB"/>
@@ -229,6 +257,8 @@
             <w:r>
               <w:rPr>
                 <w:rFonts w:ascii="Arial" w:hAnsi="Arial" w:cs="Arial"/>
+                <w:i/>
+                <w:iCs/>
                 <w:sz w:val="24"/>
                 <w:szCs w:val="24"/>
                 <w:lang w:val="en-GB"/>
@@ -247,6 +277,8 @@
               <w:spacing w:after="200" w:line="276" w:lineRule="auto"/>
               <w:rPr>
                 <w:rFonts w:ascii="Arial" w:hAnsi="Arial" w:cs="Arial"/>
+                <w:i/>
+                <w:iCs/>
                 <w:sz w:val="24"/>
                 <w:szCs w:val="24"/>
                 <w:lang w:val="en-GB"/>
@@ -255,6 +287,8 @@
             <w:r>
               <w:rPr>
                 <w:rFonts w:ascii="Arial" w:hAnsi="Arial" w:cs="Arial"/>
+                <w:i/>
+                <w:iCs/>
                 <w:sz w:val="24"/>
                 <w:szCs w:val="24"/>
                 <w:lang w:val="en-GB"/>
@@ -264,6 +298,8 @@
             <w:r>
               <w:rPr>
                 <w:rFonts w:ascii="Arial" w:hAnsi="Arial" w:cs="Arial"/>
+                <w:i/>
+                <w:iCs/>
                 <w:sz w:val="24"/>
                 <w:szCs w:val="24"/>
                 <w:lang w:val="en-GB"/>
@@ -273,6 +309,8 @@
             <w:r>
               <w:rPr>
                 <w:rFonts w:ascii="Arial" w:hAnsi="Arial" w:cs="Arial"/>
+                <w:i/>
+                <w:iCs/>
                 <w:sz w:val="24"/>
                 <w:szCs w:val="24"/>
                 <w:lang w:val="en-GB"/>
@@ -296,6 +334,8 @@
               <w:spacing w:after="200" w:line="276" w:lineRule="auto"/>
               <w:rPr>
                 <w:rFonts w:ascii="Arial" w:hAnsi="Arial" w:cs="Arial"/>
+                <w:i/>
+                <w:iCs/>
                 <w:sz w:val="24"/>
                 <w:szCs w:val="24"/>
                 <w:lang w:val="en-GB"/>
@@ -304,6 +344,8 @@
             <w:r>
               <w:rPr>
                 <w:rFonts w:ascii="Arial" w:hAnsi="Arial" w:cs="Arial"/>
+                <w:i/>
+                <w:iCs/>
                 <w:sz w:val="24"/>
                 <w:szCs w:val="24"/>
                 <w:lang w:val="en-GB"/>
@@ -322,6 +364,8 @@
               <w:spacing w:after="200" w:line="276" w:lineRule="auto"/>
               <w:rPr>
                 <w:rFonts w:ascii="Arial" w:hAnsi="Arial" w:cs="Arial"/>
+                <w:i/>
+                <w:iCs/>
                 <w:sz w:val="24"/>
                 <w:szCs w:val="24"/>
                 <w:lang w:val="en-GB"/>
@@ -330,6 +374,8 @@
             <w:r>
               <w:rPr>
                 <w:rFonts w:ascii="Arial" w:hAnsi="Arial" w:cs="Arial"/>
+                <w:i/>
+                <w:iCs/>
                 <w:sz w:val="24"/>
                 <w:szCs w:val="24"/>
                 <w:lang w:val="en-GB"/>
@@ -348,6 +394,8 @@
               <w:spacing w:after="200" w:line="276" w:lineRule="auto"/>
               <w:rPr>
                 <w:rFonts w:ascii="Arial" w:hAnsi="Arial" w:cs="Arial"/>
+                <w:i/>
+                <w:iCs/>
                 <w:sz w:val="24"/>
                 <w:szCs w:val="24"/>
                 <w:lang w:val="en-GB"/>
@@ -356,6 +404,8 @@
             <w:r>
               <w:rPr>
                 <w:rFonts w:ascii="Arial" w:hAnsi="Arial" w:cs="Arial"/>
+                <w:i/>
+                <w:iCs/>
                 <w:sz w:val="24"/>
                 <w:szCs w:val="24"/>
                 <w:lang w:val="en-GB"/>
@@ -379,6 +429,8 @@
               <w:spacing w:after="200" w:line="276" w:lineRule="auto"/>
               <w:rPr>
                 <w:rFonts w:ascii="Arial" w:hAnsi="Arial" w:cs="Arial"/>
+                <w:i/>
+                <w:iCs/>
                 <w:sz w:val="24"/>
                 <w:szCs w:val="24"/>
                 <w:lang w:val="en-GB"/>
@@ -387,6 +439,8 @@
             <w:r>
               <w:rPr>
                 <w:rFonts w:ascii="Arial" w:hAnsi="Arial" w:cs="Arial"/>
+                <w:i/>
+                <w:iCs/>
                 <w:sz w:val="24"/>
                 <w:szCs w:val="24"/>
                 <w:lang w:val="en-GB"/>
@@ -405,6 +459,8 @@
               <w:spacing w:after="200" w:line="276" w:lineRule="auto"/>
               <w:rPr>
                 <w:rFonts w:ascii="Arial" w:hAnsi="Arial" w:cs="Arial"/>
+                <w:i/>
+                <w:iCs/>
                 <w:sz w:val="24"/>
                 <w:szCs w:val="24"/>
                 <w:lang w:val="en-GB"/>
@@ -413,6 +469,8 @@
             <w:r>
               <w:rPr>
                 <w:rFonts w:ascii="Arial" w:hAnsi="Arial" w:cs="Arial"/>
+                <w:i/>
+                <w:iCs/>
                 <w:sz w:val="24"/>
                 <w:szCs w:val="24"/>
                 <w:lang w:val="en-GB"/>
@@ -431,6 +489,8 @@
               <w:spacing w:after="200" w:line="276" w:lineRule="auto"/>
               <w:rPr>
                 <w:rFonts w:ascii="Arial" w:hAnsi="Arial" w:cs="Arial"/>
+                <w:i/>
+                <w:iCs/>
                 <w:sz w:val="24"/>
                 <w:szCs w:val="24"/>
                 <w:lang w:val="en-GB"/>
@@ -439,6 +499,8 @@
             <w:r>
               <w:rPr>
                 <w:rFonts w:ascii="Arial" w:hAnsi="Arial" w:cs="Arial"/>
+                <w:i/>
+                <w:iCs/>
                 <w:sz w:val="24"/>
                 <w:szCs w:val="24"/>
                 <w:lang w:val="en-GB"/>
@@ -448,6 +510,8 @@
             <w:r>
               <w:rPr>
                 <w:rFonts w:ascii="Arial" w:hAnsi="Arial" w:cs="Arial"/>
+                <w:i/>
+                <w:iCs/>
                 <w:sz w:val="24"/>
                 <w:szCs w:val="24"/>
                 <w:lang w:val="en-GB"/>
@@ -459,6 +523,8 @@
                 <w:rPr>
                   <w:rStyle w:val="Hyperlink"/>
                   <w:rFonts w:ascii="Arial" w:hAnsi="Arial" w:cs="Arial"/>
+                  <w:i/>
+                  <w:iCs/>
                   <w:sz w:val="24"/>
                   <w:szCs w:val="24"/>
                   <w:lang w:val="en-GB"/>
@@ -469,6 +535,8 @@
             <w:r>
               <w:rPr>
                 <w:rFonts w:ascii="Arial" w:hAnsi="Arial" w:cs="Arial"/>
+                <w:i/>
+                <w:iCs/>
                 <w:sz w:val="24"/>
                 <w:szCs w:val="24"/>
                 <w:lang w:val="en-GB"/>
@@ -481,6 +549,8 @@
               <w:spacing w:after="200" w:line="276" w:lineRule="auto"/>
               <w:rPr>
                 <w:rFonts w:ascii="Arial" w:hAnsi="Arial" w:cs="Arial"/>
+                <w:i/>
+                <w:iCs/>
                 <w:sz w:val="24"/>
                 <w:szCs w:val="24"/>
                 <w:lang w:val="en-GB"/>
@@ -489,6 +559,8 @@
             <w:r>
               <w:rPr>
                 <w:rFonts w:ascii="Arial" w:hAnsi="Arial" w:cs="Arial"/>
+                <w:i/>
+                <w:iCs/>
                 <w:sz w:val="24"/>
                 <w:szCs w:val="24"/>
                 <w:lang w:val="en-GB"/>
@@ -511,6 +583,8 @@
             <w:pPr>
               <w:rPr>
                 <w:rFonts w:asciiTheme="minorHAnsi" w:hAnsiTheme="minorHAnsi" w:cstheme="minorBidi"/>
+                <w:i/>
+                <w:iCs/>
                 <w:lang w:val="en-GB"/>
               </w:rPr>
             </w:pPr>
@@ -526,6 +600,8 @@
               <w:spacing w:after="200" w:line="276" w:lineRule="auto"/>
               <w:rPr>
                 <w:rFonts w:asciiTheme="minorHAnsi" w:hAnsiTheme="minorHAnsi" w:cstheme="minorBidi"/>
+                <w:i/>
+                <w:iCs/>
                 <w:lang w:val="en-GB"/>
               </w:rPr>
             </w:pPr>
@@ -541,6 +617,8 @@
               <w:spacing w:after="200" w:line="276" w:lineRule="auto"/>
               <w:rPr>
                 <w:rFonts w:asciiTheme="minorHAnsi" w:hAnsiTheme="minorHAnsi" w:cstheme="minorBidi"/>
+                <w:i/>
+                <w:iCs/>
                 <w:lang w:val="en-GB"/>
               </w:rPr>
             </w:pPr>
@@ -990,8 +1068,6 @@
         </w:rPr>
         <w:t xml:space="preserve"> No missing value in the dataset.</w:t>
       </w:r>
-      <w:bookmarkStart w:id="0" w:name="_GoBack"/>
-      <w:bookmarkEnd w:id="0"/>
     </w:p>
     <w:p>
       <w:pPr>
@@ -1245,7 +1321,25 @@
           <w:szCs w:val="24"/>
         </w:rPr>
         <w:tab/>
-        <w:t>Standard scaler (scikit-learn) was used to normalize the dataset.</w:t>
+        <w:t>Standard scaler (</w:t>
+      </w:r>
+      <w:proofErr w:type="spellStart"/>
+      <w:r>
+        <w:rPr>
+          <w:rFonts w:ascii="Arial" w:hAnsi="Arial" w:cs="Arial"/>
+          <w:sz w:val="24"/>
+          <w:szCs w:val="24"/>
+        </w:rPr>
+        <w:t>scikit</w:t>
+      </w:r>
+      <w:proofErr w:type="spellEnd"/>
+      <w:r>
+        <w:rPr>
+          <w:rFonts w:ascii="Arial" w:hAnsi="Arial" w:cs="Arial"/>
+          <w:sz w:val="24"/>
+          <w:szCs w:val="24"/>
+        </w:rPr>
+        <w:t>-learn) was used to normalize the dataset.</w:t>
       </w:r>
     </w:p>
     <w:p>
@@ -1643,6 +1737,7 @@
         </w:rPr>
         <w:tab/>
       </w:r>
+      <w:proofErr w:type="spellStart"/>
       <w:r>
         <w:rPr>
           <w:rFonts w:ascii="Courier New" w:eastAsia="Times New Roman" w:hAnsi="Courier New" w:cs="Courier New"/>
@@ -1650,7 +1745,17 @@
           <w:sz w:val="21"/>
           <w:szCs w:val="21"/>
         </w:rPr>
-        <w:t>SkinThickness               0.214873</w:t>
+        <w:t>SkinThickness</w:t>
+      </w:r>
+      <w:proofErr w:type="spellEnd"/>
+      <w:r>
+        <w:rPr>
+          <w:rFonts w:ascii="Courier New" w:eastAsia="Times New Roman" w:hAnsi="Courier New" w:cs="Courier New"/>
+          <w:color w:val="000000"/>
+          <w:sz w:val="21"/>
+          <w:szCs w:val="21"/>
+        </w:rPr>
+        <w:t xml:space="preserve">               0.214873</w:t>
       </w:r>
     </w:p>
     <w:p>
@@ -1759,6 +1864,7 @@
         </w:rPr>
         <w:tab/>
       </w:r>
+      <w:proofErr w:type="spellStart"/>
       <w:r>
         <w:rPr>
           <w:rFonts w:ascii="Courier New" w:eastAsia="Times New Roman" w:hAnsi="Courier New" w:cs="Courier New"/>
@@ -1766,7 +1872,17 @@
           <w:sz w:val="21"/>
           <w:szCs w:val="21"/>
         </w:rPr>
-        <w:t>DiabetesPedigreeFunction    0.173844</w:t>
+        <w:t>DiabetesPedigreeFunction</w:t>
+      </w:r>
+      <w:proofErr w:type="spellEnd"/>
+      <w:r>
+        <w:rPr>
+          <w:rFonts w:ascii="Courier New" w:eastAsia="Times New Roman" w:hAnsi="Courier New" w:cs="Courier New"/>
+          <w:color w:val="000000"/>
+          <w:sz w:val="21"/>
+          <w:szCs w:val="21"/>
+        </w:rPr>
+        <w:t xml:space="preserve">    0.173844</w:t>
       </w:r>
     </w:p>
     <w:p>
@@ -1817,6 +1933,7 @@
         </w:rPr>
         <w:tab/>
       </w:r>
+      <w:proofErr w:type="spellStart"/>
       <w:r>
         <w:rPr>
           <w:rFonts w:ascii="Courier New" w:eastAsia="Times New Roman" w:hAnsi="Courier New" w:cs="Courier New"/>
@@ -1824,7 +1941,17 @@
           <w:sz w:val="21"/>
           <w:szCs w:val="21"/>
         </w:rPr>
-        <w:t>BloodPressure               0.165723</w:t>
+        <w:t>BloodPressure</w:t>
+      </w:r>
+      <w:proofErr w:type="spellEnd"/>
+      <w:r>
+        <w:rPr>
+          <w:rFonts w:ascii="Courier New" w:eastAsia="Times New Roman" w:hAnsi="Courier New" w:cs="Courier New"/>
+          <w:color w:val="000000"/>
+          <w:sz w:val="21"/>
+          <w:szCs w:val="21"/>
+        </w:rPr>
+        <w:t xml:space="preserve">               0.165723</w:t>
       </w:r>
     </w:p>
     <w:p>
@@ -1918,7 +2045,25 @@
           <w:szCs w:val="24"/>
         </w:rPr>
         <w:tab/>
-        <w:t xml:space="preserve">Dataset is splitted by a ratio of 70:30.  </w:t>
+        <w:t xml:space="preserve">Dataset is </w:t>
+      </w:r>
+      <w:proofErr w:type="spellStart"/>
+      <w:r>
+        <w:rPr>
+          <w:rFonts w:ascii="Arial" w:hAnsi="Arial" w:cs="Arial"/>
+          <w:sz w:val="24"/>
+          <w:szCs w:val="24"/>
+        </w:rPr>
+        <w:t>splitted</w:t>
+      </w:r>
+      <w:proofErr w:type="spellEnd"/>
+      <w:r>
+        <w:rPr>
+          <w:rFonts w:ascii="Arial" w:hAnsi="Arial" w:cs="Arial"/>
+          <w:sz w:val="24"/>
+          <w:szCs w:val="24"/>
+        </w:rPr>
+        <w:t xml:space="preserve"> by a ratio of 70:30.  </w:t>
       </w:r>
       <w:r>
         <w:rPr>
@@ -1930,7 +2075,14 @@
         <w:rPr>
           <w:rFonts w:ascii="Arial" w:hAnsi="Arial" w:cs="Arial"/>
         </w:rPr>
-        <w:t>% is split</w:t>
+        <w:t xml:space="preserve">% is </w:t>
+      </w:r>
+      <w:proofErr w:type="spellStart"/>
+      <w:r>
+        <w:rPr>
+          <w:rFonts w:ascii="Arial" w:hAnsi="Arial" w:cs="Arial"/>
+        </w:rPr>
+        <w:t>split</w:t>
       </w:r>
       <w:r>
         <w:rPr>
@@ -1938,6 +2090,7 @@
         </w:rPr>
         <w:t>ted</w:t>
       </w:r>
+      <w:proofErr w:type="spellEnd"/>
       <w:r>
         <w:rPr>
           <w:rFonts w:ascii="Arial" w:hAnsi="Arial" w:cs="Arial"/>
@@ -1956,7 +2109,7 @@
         </w:rPr>
         <w:t>%) is allocated for the test dataset.</w:t>
       </w:r>
-      <w:bookmarkStart w:id="1" w:name="_Hlk32661959"/>
+      <w:bookmarkStart w:id="0" w:name="_Hlk32661959"/>
     </w:p>
     <w:p>
       <w:pPr>
@@ -1991,6 +2144,7 @@
         </w:rPr>
         <w:t xml:space="preserve">Several models from </w:t>
       </w:r>
+      <w:proofErr w:type="spellStart"/>
       <w:r>
         <w:rPr>
           <w:rFonts w:ascii="Arial" w:hAnsi="Arial" w:cs="Arial"/>
@@ -2001,7 +2155,14 @@
         <w:rPr>
           <w:rFonts w:ascii="Arial" w:hAnsi="Arial" w:cs="Arial"/>
         </w:rPr>
-        <w:t xml:space="preserve">cikit-learn were tested to determine the top </w:t>
+        <w:t>cikit</w:t>
+      </w:r>
+      <w:proofErr w:type="spellEnd"/>
+      <w:r>
+        <w:rPr>
+          <w:rFonts w:ascii="Arial" w:hAnsi="Arial" w:cs="Arial"/>
+        </w:rPr>
+        <w:t xml:space="preserve">-learn were tested to determine the top </w:t>
       </w:r>
       <w:r>
         <w:rPr>
@@ -2025,7 +2186,21 @@
         <w:rPr>
           <w:rFonts w:ascii="Arial" w:hAnsi="Arial" w:cs="Arial"/>
         </w:rPr>
-        <w:t>Also, another model (XGBoost) was installed and preliminary testing was perform</w:t>
+        <w:t>Also, another model (</w:t>
+      </w:r>
+      <w:proofErr w:type="spellStart"/>
+      <w:r>
+        <w:rPr>
+          <w:rFonts w:ascii="Arial" w:hAnsi="Arial" w:cs="Arial"/>
+        </w:rPr>
+        <w:t>XGBoost</w:t>
+      </w:r>
+      <w:proofErr w:type="spellEnd"/>
+      <w:r>
+        <w:rPr>
+          <w:rFonts w:ascii="Arial" w:hAnsi="Arial" w:cs="Arial"/>
+        </w:rPr>
+        <w:t>) was installed and preliminary testing was perform</w:t>
       </w:r>
       <w:r>
         <w:rPr>
@@ -2037,7 +2212,21 @@
         <w:rPr>
           <w:rFonts w:ascii="Arial" w:hAnsi="Arial" w:cs="Arial"/>
         </w:rPr>
-        <w:t xml:space="preserve">.  XGBoost </w:t>
+        <w:t xml:space="preserve">.  </w:t>
+      </w:r>
+      <w:proofErr w:type="spellStart"/>
+      <w:r>
+        <w:rPr>
+          <w:rFonts w:ascii="Arial" w:hAnsi="Arial" w:cs="Arial"/>
+        </w:rPr>
+        <w:t>XGBoost</w:t>
+      </w:r>
+      <w:proofErr w:type="spellEnd"/>
+      <w:r>
+        <w:rPr>
+          <w:rFonts w:ascii="Arial" w:hAnsi="Arial" w:cs="Arial"/>
+        </w:rPr>
+        <w:t xml:space="preserve"> </w:t>
       </w:r>
       <w:r>
         <w:rPr>
@@ -2094,13 +2283,23 @@
           <w:szCs w:val="22"/>
         </w:rPr>
       </w:pPr>
+      <w:proofErr w:type="spellStart"/>
       <w:r>
         <w:rPr>
           <w:rFonts w:ascii="Arial" w:hAnsi="Arial" w:cs="Arial"/>
           <w:sz w:val="22"/>
           <w:szCs w:val="22"/>
         </w:rPr>
-        <w:t xml:space="preserve">XGBoost: </w:t>
+        <w:t>XGBoost</w:t>
+      </w:r>
+      <w:proofErr w:type="spellEnd"/>
+      <w:r>
+        <w:rPr>
+          <w:rFonts w:ascii="Arial" w:hAnsi="Arial" w:cs="Arial"/>
+          <w:sz w:val="22"/>
+          <w:szCs w:val="22"/>
+        </w:rPr>
+        <w:t xml:space="preserve">: </w:t>
       </w:r>
       <w:hyperlink r:id="rId14" w:history="1">
         <w:r>
@@ -2151,13 +2350,41 @@
         <w:rPr>
           <w:rFonts w:ascii="Arial" w:hAnsi="Arial" w:cs="Arial"/>
         </w:rPr>
-        <w:t xml:space="preserve"> based on ROC_AUC metrics were: Logistic Regression, GaussianNB and XGBClassifie</w:t>
-      </w:r>
-      <w:r>
-        <w:rPr>
-          <w:rFonts w:ascii="Arial" w:hAnsi="Arial" w:cs="Arial"/>
-        </w:rPr>
-        <w:t>r tested</w:t>
+        <w:t xml:space="preserve"> based on ROC_AUC metrics were: Logistic Regression, </w:t>
+      </w:r>
+      <w:proofErr w:type="spellStart"/>
+      <w:r>
+        <w:rPr>
+          <w:rFonts w:ascii="Arial" w:hAnsi="Arial" w:cs="Arial"/>
+        </w:rPr>
+        <w:t>GaussianNB</w:t>
+      </w:r>
+      <w:proofErr w:type="spellEnd"/>
+      <w:r>
+        <w:rPr>
+          <w:rFonts w:ascii="Arial" w:hAnsi="Arial" w:cs="Arial"/>
+        </w:rPr>
+        <w:t xml:space="preserve"> and </w:t>
+      </w:r>
+      <w:proofErr w:type="spellStart"/>
+      <w:r>
+        <w:rPr>
+          <w:rFonts w:ascii="Arial" w:hAnsi="Arial" w:cs="Arial"/>
+        </w:rPr>
+        <w:t>XGBClassifie</w:t>
+      </w:r>
+      <w:r>
+        <w:rPr>
+          <w:rFonts w:ascii="Arial" w:hAnsi="Arial" w:cs="Arial"/>
+        </w:rPr>
+        <w:t>r</w:t>
+      </w:r>
+      <w:proofErr w:type="spellEnd"/>
+      <w:r>
+        <w:rPr>
+          <w:rFonts w:ascii="Arial" w:hAnsi="Arial" w:cs="Arial"/>
+        </w:rPr>
+        <w:t xml:space="preserve"> tested</w:t>
       </w:r>
       <w:r>
         <w:rPr>
@@ -2269,7 +2496,21 @@
         <w:rPr>
           <w:rFonts w:ascii="Arial" w:hAnsi="Arial" w:cs="Arial"/>
         </w:rPr>
-        <w:t>based on test dataset is XGBoost. The ROC_AUC metric was the highest amongst the three models</w:t>
+        <w:t xml:space="preserve">based on test dataset is </w:t>
+      </w:r>
+      <w:proofErr w:type="spellStart"/>
+      <w:r>
+        <w:rPr>
+          <w:rFonts w:ascii="Arial" w:hAnsi="Arial" w:cs="Arial"/>
+        </w:rPr>
+        <w:t>XGBoost</w:t>
+      </w:r>
+      <w:proofErr w:type="spellEnd"/>
+      <w:r>
+        <w:rPr>
+          <w:rFonts w:ascii="Arial" w:hAnsi="Arial" w:cs="Arial"/>
+        </w:rPr>
+        <w:t>. The ROC_AUC metric was the highest amongst the three models</w:t>
       </w:r>
       <w:r>
         <w:rPr>
@@ -2469,8 +2710,16 @@
         <w:rPr>
           <w:rFonts w:ascii="Arial" w:hAnsi="Arial" w:cs="Arial"/>
         </w:rPr>
-        <w:t xml:space="preserve"> XGBoost</w:t>
-      </w:r>
+        <w:t xml:space="preserve"> </w:t>
+      </w:r>
+      <w:proofErr w:type="spellStart"/>
+      <w:r>
+        <w:rPr>
+          <w:rFonts w:ascii="Arial" w:hAnsi="Arial" w:cs="Arial"/>
+        </w:rPr>
+        <w:t>XGBoost</w:t>
+      </w:r>
+      <w:proofErr w:type="spellEnd"/>
       <w:r>
         <w:rPr>
           <w:rFonts w:ascii="Arial" w:hAnsi="Arial" w:cs="Arial"/>
@@ -2670,13 +2919,65 @@
           <w:rFonts w:ascii="Arial" w:hAnsi="Arial" w:cs="Arial"/>
         </w:rPr>
         <w:tab/>
-        <w:t xml:space="preserve">Run the Flask app via mobile phone.  This is a browser-based app.  To run the webapp, </w:t>
-      </w:r>
-      <w:r>
-        <w:rPr>
-          <w:rFonts w:ascii="Arial" w:hAnsi="Arial" w:cs="Arial"/>
-        </w:rPr>
-        <w:t xml:space="preserve">go to the webapp directory and issue python command i.e. </w:t>
+        <w:t>Run the Flask app via mobile phone</w:t>
+      </w:r>
+      <w:r>
+        <w:rPr>
+          <w:rFonts w:ascii="Arial" w:hAnsi="Arial" w:cs="Arial"/>
+        </w:rPr>
+        <w:t xml:space="preserve"> or desktop’s web browser</w:t>
+      </w:r>
+      <w:r>
+        <w:rPr>
+          <w:rFonts w:ascii="Arial" w:hAnsi="Arial" w:cs="Arial"/>
+        </w:rPr>
+        <w:t xml:space="preserve">.  This is a browser-based app.  To run the </w:t>
+      </w:r>
+      <w:proofErr w:type="spellStart"/>
+      <w:r>
+        <w:rPr>
+          <w:rFonts w:ascii="Arial" w:hAnsi="Arial" w:cs="Arial"/>
+        </w:rPr>
+        <w:t>webapp</w:t>
+      </w:r>
+      <w:proofErr w:type="spellEnd"/>
+      <w:r>
+        <w:rPr>
+          <w:rFonts w:ascii="Arial" w:hAnsi="Arial" w:cs="Arial"/>
+        </w:rPr>
+        <w:t xml:space="preserve">, </w:t>
+      </w:r>
+      <w:r>
+        <w:rPr>
+          <w:rFonts w:ascii="Arial" w:hAnsi="Arial" w:cs="Arial"/>
+        </w:rPr>
+        <w:t xml:space="preserve">go to the </w:t>
+      </w:r>
+      <w:proofErr w:type="spellStart"/>
+      <w:r>
+        <w:rPr>
+          <w:rFonts w:ascii="Arial" w:hAnsi="Arial" w:cs="Arial"/>
+        </w:rPr>
+        <w:t>webapp</w:t>
+      </w:r>
+      <w:proofErr w:type="spellEnd"/>
+      <w:r>
+        <w:rPr>
+          <w:rFonts w:ascii="Arial" w:hAnsi="Arial" w:cs="Arial"/>
+        </w:rPr>
+        <w:t xml:space="preserve"> directory and issue </w:t>
+      </w:r>
+      <w:r>
+        <w:rPr>
+          <w:rFonts w:ascii="Arial" w:hAnsi="Arial" w:cs="Arial"/>
+        </w:rPr>
+        <w:t xml:space="preserve">the </w:t>
+      </w:r>
+      <w:r>
+        <w:rPr>
+          <w:rFonts w:ascii="Arial" w:hAnsi="Arial" w:cs="Arial"/>
+        </w:rPr>
+        <w:t xml:space="preserve">python command i.e. </w:t>
       </w:r>
       <w:r>
         <w:rPr>
@@ -2692,21 +2993,67 @@
         </w:rPr>
         <w:t xml:space="preserve">.  Open a web browser and enter the URL as </w:t>
       </w:r>
+      <w:hyperlink r:id="rId20" w:history="1">
+        <w:r>
+          <w:rPr>
+            <w:rStyle w:val="Hyperlink"/>
+            <w:rFonts w:ascii="Arial" w:hAnsi="Arial" w:cs="Arial"/>
+            <w:b/>
+            <w:bCs/>
+          </w:rPr>
+          <w:t>http://127.0.0.1:6800</w:t>
+        </w:r>
+      </w:hyperlink>
       <w:r>
         <w:rPr>
           <w:rFonts w:ascii="Arial" w:hAnsi="Arial" w:cs="Arial"/>
           <w:b/>
           <w:bCs/>
         </w:rPr>
-        <w:t>http://127.0.0.1:6800</w:t>
-      </w:r>
-      <w:r>
-        <w:rPr>
-          <w:rFonts w:ascii="Arial" w:hAnsi="Arial" w:cs="Arial"/>
-          <w:b/>
-          <w:bCs/>
-        </w:rPr>
         <w:t>.</w:t>
+      </w:r>
+    </w:p>
+    <w:p>
+      <w:pPr>
+        <w:spacing w:after="120"/>
+        <w:ind w:left="1418" w:hanging="709"/>
+        <w:jc w:val="both"/>
+        <w:rPr>
+          <w:rFonts w:ascii="Arial" w:hAnsi="Arial" w:cs="Arial"/>
+        </w:rPr>
+      </w:pPr>
+      <w:r>
+        <w:rPr>
+          <w:rFonts w:ascii="Arial" w:hAnsi="Arial" w:cs="Arial"/>
+        </w:rPr>
+        <w:tab/>
+        <w:t>A screen captured video is also aviable (</w:t>
+      </w:r>
+      <w:r>
+        <w:rPr>
+          <w:rFonts w:ascii="Arial" w:hAnsi="Arial" w:cs="Arial"/>
+        </w:rPr>
+        <w:t>Screenrecorder-2020-02-15-11-48-05-218</w:t>
+      </w:r>
+      <w:r>
+        <w:rPr>
+          <w:rFonts w:ascii="Arial" w:hAnsi="Arial" w:cs="Arial"/>
+        </w:rPr>
+        <w:t xml:space="preserve">.mp4) and stored in the </w:t>
+      </w:r>
+      <w:proofErr w:type="spellStart"/>
+      <w:r>
+        <w:rPr>
+          <w:rFonts w:ascii="Arial" w:hAnsi="Arial" w:cs="Arial"/>
+        </w:rPr>
+        <w:t>webapp</w:t>
+      </w:r>
+      <w:proofErr w:type="spellEnd"/>
+      <w:r>
+        <w:rPr>
+          <w:rFonts w:ascii="Arial" w:hAnsi="Arial" w:cs="Arial"/>
+        </w:rPr>
+        <w:t xml:space="preserve"> directory.  You can watch the video by drag the file to a chrome browser.</w:t>
       </w:r>
     </w:p>
     <w:p>
@@ -2750,7 +3097,7 @@
                     <pic:cNvPicPr/>
                   </pic:nvPicPr>
                   <pic:blipFill>
-                    <a:blip r:embed="rId20"/>
+                    <a:blip r:embed="rId21"/>
                     <a:stretch>
                       <a:fillRect/>
                     </a:stretch>
@@ -2819,7 +3166,7 @@
                     <pic:cNvPicPr/>
                   </pic:nvPicPr>
                   <pic:blipFill>
-                    <a:blip r:embed="rId21"/>
+                    <a:blip r:embed="rId22"/>
                     <a:stretch>
                       <a:fillRect/>
                     </a:stretch>
@@ -2890,11 +3237,19 @@
           <w:rFonts w:ascii="Arial" w:hAnsi="Arial" w:cs="Arial"/>
         </w:rPr>
       </w:pPr>
-      <w:r>
-        <w:rPr>
-          <w:rFonts w:ascii="Arial" w:hAnsi="Arial" w:cs="Arial"/>
-        </w:rPr>
-        <w:t xml:space="preserve">XGBoost algorithms was selected based on its </w:t>
+      <w:proofErr w:type="spellStart"/>
+      <w:r>
+        <w:rPr>
+          <w:rFonts w:ascii="Arial" w:hAnsi="Arial" w:cs="Arial"/>
+        </w:rPr>
+        <w:t>XGBoost</w:t>
+      </w:r>
+      <w:proofErr w:type="spellEnd"/>
+      <w:r>
+        <w:rPr>
+          <w:rFonts w:ascii="Arial" w:hAnsi="Arial" w:cs="Arial"/>
+        </w:rPr>
+        <w:t xml:space="preserve"> algorithms was selected based on its </w:t>
       </w:r>
       <w:r>
         <w:rPr>
@@ -2908,11 +3263,19 @@
         </w:rPr>
         <w:t xml:space="preserve">ROC_AUC metric.  </w:t>
       </w:r>
-      <w:r>
-        <w:rPr>
-          <w:rFonts w:ascii="Arial" w:hAnsi="Arial" w:cs="Arial"/>
-        </w:rPr>
-        <w:t>XGBoost is also</w:t>
+      <w:proofErr w:type="spellStart"/>
+      <w:r>
+        <w:rPr>
+          <w:rFonts w:ascii="Arial" w:hAnsi="Arial" w:cs="Arial"/>
+        </w:rPr>
+        <w:t>XGBoost</w:t>
+      </w:r>
+      <w:proofErr w:type="spellEnd"/>
+      <w:r>
+        <w:rPr>
+          <w:rFonts w:ascii="Arial" w:hAnsi="Arial" w:cs="Arial"/>
+        </w:rPr>
+        <w:t xml:space="preserve"> is also</w:t>
       </w:r>
       <w:r>
         <w:rPr>
@@ -3002,7 +3365,19 @@
         <w:rPr>
           <w:rFonts w:ascii="Arial" w:hAnsi="Arial" w:cs="Arial"/>
         </w:rPr>
-        <w:t xml:space="preserve">Like any medical related dataset, the dataset was also skewed.  As mentioned, the dataset is skewed by a ratio of 65:35 i.e. 65% were diagnosed to have no diabetes.  When I have more time, I will like to </w:t>
+        <w:t xml:space="preserve">Like any medical related dataset, the dataset was also skewed.  As mentioned, the dataset is skewed by a ratio of 65:35 i.e. 65% were diagnosed to have no diabetes.  When </w:t>
+      </w:r>
+      <w:r>
+        <w:rPr>
+          <w:rFonts w:ascii="Arial" w:hAnsi="Arial" w:cs="Arial"/>
+        </w:rPr>
+        <w:t>time permits</w:t>
+      </w:r>
+      <w:r>
+        <w:rPr>
+          <w:rFonts w:ascii="Arial" w:hAnsi="Arial" w:cs="Arial"/>
+        </w:rPr>
+        <w:t xml:space="preserve">, I will like to </w:t>
       </w:r>
       <w:r>
         <w:rPr>
@@ -3014,7 +3389,33 @@
         <w:rPr>
           <w:rFonts w:ascii="Arial" w:hAnsi="Arial" w:cs="Arial"/>
         </w:rPr>
-        <w:t xml:space="preserve"> the minority (Diabetes) or down-sampling the majority to see whether the </w:t>
+        <w:t xml:space="preserve"> the minority (</w:t>
+      </w:r>
+      <w:r>
+        <w:rPr>
+          <w:rFonts w:ascii="Arial" w:hAnsi="Arial" w:cs="Arial"/>
+        </w:rPr>
+        <w:t>have d</w:t>
+      </w:r>
+      <w:bookmarkStart w:id="1" w:name="_GoBack"/>
+      <w:bookmarkEnd w:id="1"/>
+      <w:r>
+        <w:rPr>
+          <w:rFonts w:ascii="Arial" w:hAnsi="Arial" w:cs="Arial"/>
+        </w:rPr>
+        <w:t>iabetes) or down-sampling the majority</w:t>
+      </w:r>
+      <w:r>
+        <w:rPr>
+          <w:rFonts w:ascii="Arial" w:hAnsi="Arial" w:cs="Arial"/>
+        </w:rPr>
+        <w:t xml:space="preserve"> (no diabetes)</w:t>
+      </w:r>
+      <w:r>
+        <w:rPr>
+          <w:rFonts w:ascii="Arial" w:hAnsi="Arial" w:cs="Arial"/>
+        </w:rPr>
+        <w:t xml:space="preserve"> to see whether the </w:t>
       </w:r>
       <w:r>
         <w:rPr>
@@ -3028,7 +3429,7 @@
         </w:rPr>
         <w:t xml:space="preserve"> can be further improved.</w:t>
       </w:r>
-      <w:bookmarkEnd w:id="1"/>
+      <w:bookmarkEnd w:id="0"/>
     </w:p>
     <w:sectPr>
       <w:pgSz w:w="11906" w:h="16838"/>
@@ -6868,6 +7269,12 @@
 </file>
 
 <file path=customXml/item1.xml><?xml version="1.0" encoding="utf-8"?>
+<p:properties xmlns:p="http://schemas.microsoft.com/office/2006/metadata/properties" xmlns:xsi="http://www.w3.org/2001/XMLSchema-instance" xmlns:pc="http://schemas.microsoft.com/office/infopath/2007/PartnerControls">
+  <documentManagement/>
+</p:properties>
+</file>
+
+<file path=customXml/item2.xml><?xml version="1.0" encoding="utf-8"?>
 <ct:contentTypeSchema xmlns:ct="http://schemas.microsoft.com/office/2006/metadata/contentType" xmlns:ma="http://schemas.microsoft.com/office/2006/metadata/properties/metaAttributes" ct:_="" ma:_="" ma:contentTypeName="Document" ma:contentTypeID="0x010100BA5CCB6939C6E14EBAB111EFBC07997B" ma:contentTypeVersion="8" ma:contentTypeDescription="Create a new document." ma:contentTypeScope="" ma:versionID="ad32761338c5f7a45d71d9e136a7be40">
   <xsd:schema xmlns:xsd="http://www.w3.org/2001/XMLSchema" xmlns:xs="http://www.w3.org/2001/XMLSchema" xmlns:p="http://schemas.microsoft.com/office/2006/metadata/properties" xmlns:ns2="955bf21b-9ed3-4e3a-ad2d-db4089e32ccc" targetNamespace="http://schemas.microsoft.com/office/2006/metadata/properties" ma:root="true" ma:fieldsID="1a25c4aff740c136b1871bcfc5600ce1" ns2:_="">
     <xsd:import namespace="955bf21b-9ed3-4e3a-ad2d-db4089e32ccc"/>
@@ -7039,12 +7446,6 @@
 </ct:contentTypeSchema>
 </file>
 
-<file path=customXml/item2.xml><?xml version="1.0" encoding="utf-8"?>
-<p:properties xmlns:p="http://schemas.microsoft.com/office/2006/metadata/properties" xmlns:xsi="http://www.w3.org/2001/XMLSchema-instance" xmlns:pc="http://schemas.microsoft.com/office/infopath/2007/PartnerControls">
-  <documentManagement/>
-</p:properties>
-</file>
-
 <file path=customXml/item3.xml><?xml version="1.0" encoding="utf-8"?>
 <?mso-contentType ?>
 <FormTemplates xmlns="http://schemas.microsoft.com/sharepoint/v3/contenttype/forms">
@@ -7055,6 +7456,15 @@
 </file>
 
 <file path=customXml/itemProps1.xml><?xml version="1.0" encoding="utf-8"?>
+<ds:datastoreItem xmlns:ds="http://schemas.openxmlformats.org/officeDocument/2006/customXml" ds:itemID="{51D0F6FC-6E33-414D-85E5-9147541E1D3E}">
+  <ds:schemaRefs>
+    <ds:schemaRef ds:uri="http://schemas.microsoft.com/office/2006/metadata/properties"/>
+    <ds:schemaRef ds:uri="http://schemas.microsoft.com/office/infopath/2007/PartnerControls"/>
+  </ds:schemaRefs>
+</ds:datastoreItem>
+</file>
+
+<file path=customXml/itemProps2.xml><?xml version="1.0" encoding="utf-8"?>
 <ds:datastoreItem xmlns:ds="http://schemas.openxmlformats.org/officeDocument/2006/customXml" ds:itemID="{595C5B9D-C3F9-48E3-AE10-638C44770737}">
   <ds:schemaRefs>
     <ds:schemaRef ds:uri="http://schemas.microsoft.com/office/2006/metadata/contentType"/>
@@ -7072,15 +7482,6 @@
 </ds:datastoreItem>
 </file>
 
-<file path=customXml/itemProps2.xml><?xml version="1.0" encoding="utf-8"?>
-<ds:datastoreItem xmlns:ds="http://schemas.openxmlformats.org/officeDocument/2006/customXml" ds:itemID="{51D0F6FC-6E33-414D-85E5-9147541E1D3E}">
-  <ds:schemaRefs>
-    <ds:schemaRef ds:uri="http://schemas.microsoft.com/office/2006/metadata/properties"/>
-    <ds:schemaRef ds:uri="http://schemas.microsoft.com/office/infopath/2007/PartnerControls"/>
-  </ds:schemaRefs>
-</ds:datastoreItem>
-</file>
-
 <file path=customXml/itemProps3.xml><?xml version="1.0" encoding="utf-8"?>
 <ds:datastoreItem xmlns:ds="http://schemas.openxmlformats.org/officeDocument/2006/customXml" ds:itemID="{2821241F-4BE8-448F-9990-F7BF476A22E5}">
   <ds:schemaRefs>

</xml_diff>